<commit_message>
adds a shitton of animations and implements them
incl.s GIMP files, png.s and coding
</commit_message>
<xml_diff>
--- a/design/NPC Concept Design.docx
+++ b/design/NPC Concept Design.docx
@@ -138,89 +138,25 @@
           </wp:anchor>
         </w:drawing>
       </w:r>
-    </w:p>
-    <w:p>
-      <w:pPr>
-        <w:contextualSpacing w:val="0"/>
-        <w:rPr/>
-      </w:pPr>
-      <w:r>
-        <w:rPr>
-          <w:rtl w:val="0"/>
-        </w:rPr>
-      </w:r>
-    </w:p>
-    <w:p>
-      <w:pPr>
-        <w:contextualSpacing w:val="0"/>
-        <w:rPr/>
-      </w:pPr>
-      <w:r>
-        <w:rPr>
-          <w:b w:val="1"/>
-          <w:rtl w:val="0"/>
-        </w:rPr>
-        <w:t xml:space="preserve">Mechanics: </w:t>
-      </w:r>
-      <w:r>
-        <w:rPr>
-          <w:rtl w:val="0"/>
-        </w:rPr>
-        <w:t xml:space="preserve">The oni walk around and hurt the player upon contact. If the player comes too near them, they stop and try to hit the player with their club.</w:t>
-      </w:r>
-      <w:r>
-        <w:rPr>
-          <w:rtl w:val="0"/>
-        </w:rPr>
-      </w:r>
-    </w:p>
-    <w:p>
-      <w:pPr>
-        <w:pStyle w:val="Heading2"/>
-        <w:contextualSpacing w:val="0"/>
-        <w:rPr/>
-      </w:pPr>
-      <w:bookmarkStart w:colFirst="0" w:colLast="0" w:name="_qp7qggwp8e6x" w:id="2"/>
-      <w:bookmarkEnd w:id="2"/>
-      <w:r>
-        <w:rPr>
-          <w:rtl w:val="0"/>
-        </w:rPr>
-      </w:r>
-    </w:p>
-    <w:p>
-      <w:pPr>
-        <w:pStyle w:val="Heading2"/>
-        <w:contextualSpacing w:val="0"/>
-        <w:rPr/>
-      </w:pPr>
-      <w:bookmarkStart w:colFirst="0" w:colLast="0" w:name="_ii7wlwnsuuhd" w:id="3"/>
-      <w:bookmarkEnd w:id="3"/>
-      <w:r>
-        <w:rPr>
-          <w:rtl w:val="0"/>
-        </w:rPr>
-        <w:t xml:space="preserve">Nobusuma - flying</w:t>
-      </w:r>
       <w:r>
         <w:drawing>
           <wp:anchor allowOverlap="1" behindDoc="0" distB="114300" distT="114300" distL="114300" distR="114300" hidden="0" layoutInCell="1" locked="0" relativeHeight="0" simplePos="0">
             <wp:simplePos x="0" y="0"/>
             <wp:positionH relativeFrom="margin">
-              <wp:posOffset>3838928</wp:posOffset>
+              <wp:posOffset>4033446</wp:posOffset>
             </wp:positionH>
             <wp:positionV relativeFrom="paragraph">
-              <wp:posOffset>9525</wp:posOffset>
+              <wp:posOffset>3224213</wp:posOffset>
             </wp:positionV>
-            <wp:extent cx="1990372" cy="2600325"/>
+            <wp:extent cx="1805379" cy="2357438"/>
             <wp:effectExtent b="0" l="0" r="0" t="0"/>
             <wp:wrapSquare wrapText="bothSides" distB="114300" distT="114300" distL="114300" distR="114300"/>
-            <wp:docPr id="3" name="image8.png"/>
+            <wp:docPr id="3" name="image9.png"/>
             <a:graphic>
               <a:graphicData uri="http://schemas.openxmlformats.org/drawingml/2006/picture">
                 <pic:pic>
                   <pic:nvPicPr>
-                    <pic:cNvPr id="0" name="image8.png"/>
+                    <pic:cNvPr id="0" name="image9.png"/>
                     <pic:cNvPicPr preferRelativeResize="0"/>
                   </pic:nvPicPr>
                   <pic:blipFill>
@@ -233,7 +169,7 @@
                   <pic:spPr>
                     <a:xfrm>
                       <a:off x="0" y="0"/>
-                      <a:ext cx="1990372" cy="2600325"/>
+                      <a:ext cx="1805379" cy="2357438"/>
                     </a:xfrm>
                     <a:prstGeom prst="rect"/>
                     <a:ln/>
@@ -254,18 +190,6 @@
         <w:rPr>
           <w:rtl w:val="0"/>
         </w:rPr>
-        <w:t xml:space="preserve">Nobusuma feed on fire and by sucking blood from humans. They attack travelers walking the roads at night. They swoop down from the trees onto the faces of their unsuspecting victims, latch on, and begin sucking blood. When they do not need to feed, they simply swoop down and blow out lanterns and torches, flying back up into the night sky with a creepy cry that goes, “gaa gaa!”</w:t>
-      </w:r>
-    </w:p>
-    <w:p>
-      <w:pPr>
-        <w:contextualSpacing w:val="0"/>
-        <w:rPr/>
-      </w:pPr>
-      <w:r>
-        <w:rPr>
-          <w:rtl w:val="0"/>
-        </w:rPr>
       </w:r>
     </w:p>
     <w:p>
@@ -284,27 +208,65 @@
         <w:rPr>
           <w:rtl w:val="0"/>
         </w:rPr>
-        <w:t xml:space="preserve">Nobu’s can either be found flying through the level in some pattern, or can hide in trees to emerge as the player walks by en fly towards the player.</w:t>
-      </w:r>
-      <w:r>
-        <w:rPr>
-          <w:rtl w:val="0"/>
-        </w:rPr>
-      </w:r>
-    </w:p>
-    <w:p>
-      <w:pPr>
-        <w:contextualSpacing w:val="0"/>
-        <w:rPr>
-          <w:rFonts w:ascii="Times New Roman" w:cs="Times New Roman" w:eastAsia="Times New Roman" w:hAnsi="Times New Roman"/>
-          <w:sz w:val="21"/>
-          <w:szCs w:val="21"/>
-        </w:rPr>
-      </w:pPr>
-      <w:r>
-        <w:rPr>
-          <w:rtl w:val="0"/>
-        </w:rPr>
+        <w:t xml:space="preserve">The oni walk around and hurt the player upon contact. If the player comes too near them, they stop and try to hit the player with their club.</w:t>
+      </w:r>
+      <w:r>
+        <w:rPr>
+          <w:rtl w:val="0"/>
+        </w:rPr>
+      </w:r>
+    </w:p>
+    <w:p>
+      <w:pPr>
+        <w:pStyle w:val="Heading2"/>
+        <w:contextualSpacing w:val="0"/>
+        <w:rPr/>
+      </w:pPr>
+      <w:bookmarkStart w:colFirst="0" w:colLast="0" w:name="_qp7qggwp8e6x" w:id="2"/>
+      <w:bookmarkEnd w:id="2"/>
+      <w:r>
+        <w:rPr>
+          <w:rtl w:val="0"/>
+        </w:rPr>
+      </w:r>
+    </w:p>
+    <w:p>
+      <w:pPr>
+        <w:pStyle w:val="Heading2"/>
+        <w:contextualSpacing w:val="0"/>
+        <w:rPr/>
+      </w:pPr>
+      <w:bookmarkStart w:colFirst="0" w:colLast="0" w:name="_ii7wlwnsuuhd" w:id="3"/>
+      <w:bookmarkEnd w:id="3"/>
+      <w:r>
+        <w:rPr>
+          <w:rtl w:val="0"/>
+        </w:rPr>
+        <w:t xml:space="preserve">Nodeppo - flying</w:t>
+      </w:r>
+    </w:p>
+    <w:p>
+      <w:pPr>
+        <w:contextualSpacing w:val="0"/>
+        <w:rPr/>
+      </w:pPr>
+      <w:r>
+        <w:rPr>
+          <w:rtl w:val="0"/>
+        </w:rPr>
+        <w:t xml:space="preserve">Nodeppō very closely resembles nobusuma in appearance and behavior. They swoop down from trees at night, extinguishing flames. They latch on to humans’ faces, smothering them and sucking out their blood, and in many places they are considered to be the same creature.</w:t>
+      </w:r>
+    </w:p>
+    <w:p>
+      <w:pPr>
+        <w:contextualSpacing w:val="0"/>
+        <w:rPr/>
+      </w:pPr>
+      <w:r>
+        <w:rPr>
+          <w:rtl w:val="0"/>
+        </w:rPr>
+        <w:t xml:space="preserve">Nodeppō also have the ability to shoot bats out of its mouth, like bullets from a gun. The nodeppō is able to spit a stream of bats out of its mouth towards the faces of its victims, blinding them in a cloud of angry bats.</w:t>
       </w:r>
       <w:r>
         <w:drawing>
@@ -314,7 +276,7 @@
               <wp:posOffset>5381625</wp:posOffset>
             </wp:positionH>
             <wp:positionV relativeFrom="paragraph">
-              <wp:posOffset>9525</wp:posOffset>
+              <wp:posOffset>862013</wp:posOffset>
             </wp:positionV>
             <wp:extent cx="447675" cy="571500"/>
             <wp:effectExtent b="0" l="0" r="0" t="0"/>
@@ -363,6 +325,51 @@
     <w:p>
       <w:pPr>
         <w:contextualSpacing w:val="0"/>
+        <w:rPr>
+          <w:rFonts w:ascii="Times New Roman" w:cs="Times New Roman" w:eastAsia="Times New Roman" w:hAnsi="Times New Roman"/>
+          <w:sz w:val="21"/>
+          <w:szCs w:val="21"/>
+        </w:rPr>
+      </w:pPr>
+      <w:r>
+        <w:rPr>
+          <w:b w:val="1"/>
+          <w:rtl w:val="0"/>
+        </w:rPr>
+        <w:t xml:space="preserve">Mechanics: </w:t>
+      </w:r>
+      <w:r>
+        <w:rPr>
+          <w:rtl w:val="0"/>
+        </w:rPr>
+        <w:t xml:space="preserve">Nodeppo’s</w:t>
+      </w:r>
+      <w:r>
+        <w:rPr>
+          <w:rtl w:val="0"/>
+        </w:rPr>
+        <w:t xml:space="preserve"> can either be found flying through the level in some pattern, or can hide in trees to emerge as the player walks by en fly towards the player. They shoot bats that follow the player, maybe distort the screen on hit.</w:t>
+      </w:r>
+      <w:r>
+        <w:rPr>
+          <w:rtl w:val="0"/>
+        </w:rPr>
+      </w:r>
+    </w:p>
+    <w:p>
+      <w:pPr>
+        <w:contextualSpacing w:val="0"/>
+        <w:rPr/>
+      </w:pPr>
+      <w:r>
+        <w:rPr>
+          <w:rtl w:val="0"/>
+        </w:rPr>
+      </w:r>
+    </w:p>
+    <w:p>
+      <w:pPr>
+        <w:contextualSpacing w:val="0"/>
         <w:rPr/>
       </w:pPr>
       <w:r>
@@ -401,12 +408,12 @@
             <wp:extent cx="2861145" cy="3738563"/>
             <wp:effectExtent b="0" l="0" r="0" t="0"/>
             <wp:wrapSquare wrapText="bothSides" distB="114300" distT="114300" distL="114300" distR="114300"/>
-            <wp:docPr id="2" name="image7.png"/>
+            <wp:docPr id="2" name="image8.png"/>
             <a:graphic>
               <a:graphicData uri="http://schemas.openxmlformats.org/drawingml/2006/picture">
                 <pic:pic>
                   <pic:nvPicPr>
-                    <pic:cNvPr id="0" name="image7.png"/>
+                    <pic:cNvPr id="0" name="image8.png"/>
                     <pic:cNvPicPr preferRelativeResize="0"/>
                   </pic:nvPicPr>
                   <pic:blipFill>

</xml_diff>